<commit_message>
Standards uploaded. No gremlin code pls.
</commit_message>
<xml_diff>
--- a/- Report/2 - Technical/1 - Engine Choice/1 - Engine Choice.docx
+++ b/- Report/2 - Technical/1 - Engine Choice/1 - Engine Choice.docx
@@ -25,6 +25,59 @@
         </w:rPr>
         <w:t>Unity 2018</w:t>
       </w:r>
+      <w:r>
+        <w:rPr>
+          <w:noProof/>
+        </w:rPr>
+        <w:drawing>
+          <wp:inline distT="0" distB="0" distL="0" distR="0" wp14:anchorId="4BC9A13E" wp14:editId="5AC20517">
+            <wp:extent cx="1733107" cy="629994"/>
+            <wp:effectExtent l="0" t="0" r="635" b="0"/>
+            <wp:docPr id="3" name="Picture 3" descr="Image result for unity logo"/>
+            <wp:cNvGraphicFramePr>
+              <a:graphicFrameLocks xmlns:a="http://schemas.openxmlformats.org/drawingml/2006/main" noChangeAspect="1"/>
+            </wp:cNvGraphicFramePr>
+            <a:graphic xmlns:a="http://schemas.openxmlformats.org/drawingml/2006/main">
+              <a:graphicData uri="http://schemas.openxmlformats.org/drawingml/2006/picture">
+                <pic:pic xmlns:pic="http://schemas.openxmlformats.org/drawingml/2006/picture">
+                  <pic:nvPicPr>
+                    <pic:cNvPr id="0" name="Picture 5" descr="Image result for unity logo"/>
+                    <pic:cNvPicPr>
+                      <a:picLocks noChangeAspect="1" noChangeArrowheads="1"/>
+                    </pic:cNvPicPr>
+                  </pic:nvPicPr>
+                  <pic:blipFill>
+                    <a:blip r:embed="rId4" cstate="print">
+                      <a:extLst>
+                        <a:ext uri="{28A0092B-C50C-407E-A947-70E740481C1C}">
+                          <a14:useLocalDpi xmlns:a14="http://schemas.microsoft.com/office/drawing/2010/main" val="0"/>
+                        </a:ext>
+                      </a:extLst>
+                    </a:blip>
+                    <a:srcRect/>
+                    <a:stretch>
+                      <a:fillRect/>
+                    </a:stretch>
+                  </pic:blipFill>
+                  <pic:spPr bwMode="auto">
+                    <a:xfrm>
+                      <a:off x="0" y="0"/>
+                      <a:ext cx="1774649" cy="645095"/>
+                    </a:xfrm>
+                    <a:prstGeom prst="rect">
+                      <a:avLst/>
+                    </a:prstGeom>
+                    <a:noFill/>
+                    <a:ln>
+                      <a:noFill/>
+                    </a:ln>
+                  </pic:spPr>
+                </pic:pic>
+              </a:graphicData>
+            </a:graphic>
+          </wp:inline>
+        </w:drawing>
+      </w:r>
     </w:p>
     <w:p>
       <w:r>
@@ -62,7 +115,12 @@
         <w:t xml:space="preserve"> and </w:t>
       </w:r>
       <w:r>
-        <w:t xml:space="preserve">using the engine’s GUI more than the programmers, </w:t>
+        <w:t>using the engine’s GUI more than the progra</w:t>
+      </w:r>
+      <w:bookmarkStart w:id="0" w:name="_GoBack"/>
+      <w:bookmarkEnd w:id="0"/>
+      <w:r>
+        <w:t xml:space="preserve">mmers, </w:t>
       </w:r>
       <w:r>
         <w:t>are</w:t>
@@ -104,6 +162,61 @@
         </w:rPr>
         <w:t>4.23.1</w:t>
       </w:r>
+      <w:r>
+        <w:rPr>
+          <w:b/>
+          <w:bCs/>
+          <w:noProof/>
+        </w:rPr>
+        <w:drawing>
+          <wp:inline distT="0" distB="0" distL="0" distR="0" wp14:anchorId="2C14AD83" wp14:editId="16CB90D6">
+            <wp:extent cx="1083207" cy="1190348"/>
+            <wp:effectExtent l="0" t="0" r="3175" b="0"/>
+            <wp:docPr id="2" name="Picture 2" descr="C:\Users\s5107094\AppData\Local\Microsoft\Windows\INetCache\Content.MSO\1E982079.tmp"/>
+            <wp:cNvGraphicFramePr>
+              <a:graphicFrameLocks xmlns:a="http://schemas.openxmlformats.org/drawingml/2006/main" noChangeAspect="1"/>
+            </wp:cNvGraphicFramePr>
+            <a:graphic xmlns:a="http://schemas.openxmlformats.org/drawingml/2006/main">
+              <a:graphicData uri="http://schemas.openxmlformats.org/drawingml/2006/picture">
+                <pic:pic xmlns:pic="http://schemas.openxmlformats.org/drawingml/2006/picture">
+                  <pic:nvPicPr>
+                    <pic:cNvPr id="0" name="Picture 3" descr="C:\Users\s5107094\AppData\Local\Microsoft\Windows\INetCache\Content.MSO\1E982079.tmp"/>
+                    <pic:cNvPicPr>
+                      <a:picLocks noChangeAspect="1" noChangeArrowheads="1"/>
+                    </pic:cNvPicPr>
+                  </pic:nvPicPr>
+                  <pic:blipFill>
+                    <a:blip r:embed="rId5">
+                      <a:extLst>
+                        <a:ext uri="{28A0092B-C50C-407E-A947-70E740481C1C}">
+                          <a14:useLocalDpi xmlns:a14="http://schemas.microsoft.com/office/drawing/2010/main" val="0"/>
+                        </a:ext>
+                      </a:extLst>
+                    </a:blip>
+                    <a:srcRect/>
+                    <a:stretch>
+                      <a:fillRect/>
+                    </a:stretch>
+                  </pic:blipFill>
+                  <pic:spPr bwMode="auto">
+                    <a:xfrm>
+                      <a:off x="0" y="0"/>
+                      <a:ext cx="1164986" cy="1280216"/>
+                    </a:xfrm>
+                    <a:prstGeom prst="rect">
+                      <a:avLst/>
+                    </a:prstGeom>
+                    <a:noFill/>
+                    <a:ln>
+                      <a:noFill/>
+                    </a:ln>
+                  </pic:spPr>
+                </pic:pic>
+              </a:graphicData>
+            </a:graphic>
+          </wp:inline>
+        </w:drawing>
+      </w:r>
     </w:p>
     <w:p>
       <w:r>
@@ -120,13 +233,49 @@
         <w:t xml:space="preserve"> The programmers, however, are inexperienced with Unreal Engine, and while knowing how to use C++, </w:t>
       </w:r>
       <w:r>
-        <w:t xml:space="preserve">have not tried to use Unreal’s </w:t>
-      </w:r>
-      <w:r>
-        <w:t>namespace and built-in functions in the past.</w:t>
-      </w:r>
-      <w:bookmarkStart w:id="0" w:name="_GoBack"/>
-      <w:bookmarkEnd w:id="0"/>
+        <w:t xml:space="preserve">have not tried to use </w:t>
+      </w:r>
+      <w:proofErr w:type="spellStart"/>
+      <w:r>
+        <w:t>Unreal’s</w:t>
+      </w:r>
+      <w:proofErr w:type="spellEnd"/>
+      <w:r>
+        <w:t xml:space="preserve"> </w:t>
+      </w:r>
+      <w:r>
+        <w:t>namespace and built-in function</w:t>
+      </w:r>
+      <w:r>
+        <w:t>ality</w:t>
+      </w:r>
+      <w:r>
+        <w:t xml:space="preserve"> in the past.</w:t>
+      </w:r>
+      <w:r>
+        <w:t xml:space="preserve"> However, Unreal Engine also provides many tools and features to assist with coding, attaching to Visual Studio and has extensive documentation. This should allow the programming team to be able to work in Unreal and use their C++ skills, even without prior knowledge of how it works.</w:t>
+      </w:r>
+    </w:p>
+    <w:p>
+      <w:r>
+        <w:t xml:space="preserve">Therefore, Unreal Engine will be used to develop this project. It makes sense to use the program the designers are more familiar with, as the GUI will mostly be used by them. Integration with visual studio allows the programming team to use </w:t>
+      </w:r>
+      <w:proofErr w:type="spellStart"/>
+      <w:r>
+        <w:t>intelli</w:t>
+      </w:r>
+      <w:proofErr w:type="spellEnd"/>
+      <w:r>
+        <w:t xml:space="preserve">-sense to assist with any unknown functions and </w:t>
+      </w:r>
+      <w:proofErr w:type="gramStart"/>
+      <w:r>
+        <w:t>parameters, and</w:t>
+      </w:r>
+      <w:proofErr w:type="gramEnd"/>
+      <w:r>
+        <w:t xml:space="preserve"> will hopefully lead to a more polished final project.</w:t>
+      </w:r>
     </w:p>
     <w:sectPr>
       <w:pgSz w:w="11906" w:h="16838"/>
@@ -261,6 +410,7 @@
     <w:lsdException w:name="HTML Sample" w:semiHidden="1" w:unhideWhenUsed="1"/>
     <w:lsdException w:name="HTML Typewriter" w:semiHidden="1" w:unhideWhenUsed="1"/>
     <w:lsdException w:name="HTML Variable" w:semiHidden="1" w:unhideWhenUsed="1"/>
+    <w:lsdException w:name="Normal Table" w:semiHidden="1" w:unhideWhenUsed="1"/>
     <w:lsdException w:name="annotation subject" w:semiHidden="1" w:unhideWhenUsed="1"/>
     <w:lsdException w:name="No List" w:semiHidden="1" w:unhideWhenUsed="1"/>
     <w:lsdException w:name="Outline List 1" w:semiHidden="1" w:unhideWhenUsed="1"/>
@@ -306,9 +456,11 @@
     <w:lsdException w:name="Table Subtle 1" w:semiHidden="1" w:unhideWhenUsed="1"/>
     <w:lsdException w:name="Table Subtle 2" w:semiHidden="1" w:unhideWhenUsed="1"/>
     <w:lsdException w:name="Table Web 1" w:semiHidden="1" w:unhideWhenUsed="1"/>
+    <w:lsdException w:name="Table Web 2" w:semiHidden="1" w:unhideWhenUsed="1"/>
     <w:lsdException w:name="Table Web 3" w:semiHidden="1" w:unhideWhenUsed="1"/>
     <w:lsdException w:name="Balloon Text" w:semiHidden="1" w:unhideWhenUsed="1"/>
     <w:lsdException w:name="Table Grid" w:uiPriority="39"/>
+    <w:lsdException w:name="Table Theme" w:semiHidden="1" w:unhideWhenUsed="1"/>
     <w:lsdException w:name="Placeholder Text" w:semiHidden="1"/>
     <w:lsdException w:name="No Spacing" w:uiPriority="1" w:qFormat="1"/>
     <w:lsdException w:name="Light Shading" w:uiPriority="60"/>

</xml_diff>